<commit_message>
CH added as co-author, CH comments added
</commit_message>
<xml_diff>
--- a/revision2/credit author statement.docx
+++ b/revision2/credit author statement.docx
@@ -416,6 +416,26 @@
           <w:sz w:val="24"/>
           <w:szCs w:val="24"/>
         </w:rPr>
+        <w:t>Chuanmin Hu</w:t>
+      </w:r>
+      <w:r>
+        <w:rPr>
+          <w:rFonts w:ascii="Times New Roman" w:eastAsia="Times New Roman" w:hAnsi="Times New Roman" w:cs="Times New Roman"/>
+          <w:color w:val="000000"/>
+          <w:sz w:val="24"/>
+          <w:szCs w:val="24"/>
+        </w:rPr>
+        <w:t xml:space="preserve">: Data curation, Writing – review &amp; editing, </w:t>
+      </w:r>
+      <w:r>
+        <w:rPr>
+          <w:rFonts w:ascii="Times New Roman" w:eastAsia="Times New Roman" w:hAnsi="Times New Roman" w:cs="Times New Roman"/>
+          <w:b/>
+          <w:bCs/>
+          <w:color w:val="000000"/>
+          <w:sz w:val="24"/>
+          <w:szCs w:val="24"/>
+        </w:rPr>
         <w:t>Katherine A. Hubbard</w:t>
       </w:r>
       <w:r>
@@ -445,16 +465,29 @@
         </w:rPr>
         <w:t xml:space="preserve">, </w:t>
       </w:r>
-      <w:r>
-        <w:rPr>
-          <w:rFonts w:ascii="Times New Roman" w:eastAsia="Times New Roman" w:hAnsi="Times New Roman" w:cs="Times New Roman"/>
-          <w:b/>
-          <w:bCs/>
-          <w:color w:val="000000"/>
-          <w:sz w:val="24"/>
-          <w:szCs w:val="24"/>
-        </w:rPr>
-        <w:t>Yonggang Liu</w:t>
+      <w:proofErr w:type="spellStart"/>
+      <w:r>
+        <w:rPr>
+          <w:rFonts w:ascii="Times New Roman" w:eastAsia="Times New Roman" w:hAnsi="Times New Roman" w:cs="Times New Roman"/>
+          <w:b/>
+          <w:bCs/>
+          <w:color w:val="000000"/>
+          <w:sz w:val="24"/>
+          <w:szCs w:val="24"/>
+        </w:rPr>
+        <w:t>Yonggang</w:t>
+      </w:r>
+      <w:proofErr w:type="spellEnd"/>
+      <w:r>
+        <w:rPr>
+          <w:rFonts w:ascii="Times New Roman" w:eastAsia="Times New Roman" w:hAnsi="Times New Roman" w:cs="Times New Roman"/>
+          <w:b/>
+          <w:bCs/>
+          <w:color w:val="000000"/>
+          <w:sz w:val="24"/>
+          <w:szCs w:val="24"/>
+        </w:rPr>
+        <w:t xml:space="preserve"> Liu</w:t>
       </w:r>
       <w:r>
         <w:rPr>
@@ -604,7 +637,25 @@
           <w:sz w:val="24"/>
           <w:szCs w:val="24"/>
         </w:rPr>
-        <w:t xml:space="preserve"> Date curation, </w:t>
+        <w:t xml:space="preserve"> Dat</w:t>
+      </w:r>
+      <w:r>
+        <w:rPr>
+          <w:rFonts w:ascii="Times New Roman" w:eastAsia="Times New Roman" w:hAnsi="Times New Roman" w:cs="Times New Roman"/>
+          <w:color w:val="000000"/>
+          <w:sz w:val="24"/>
+          <w:szCs w:val="24"/>
+        </w:rPr>
+        <w:t>a</w:t>
+      </w:r>
+      <w:r>
+        <w:rPr>
+          <w:rFonts w:ascii="Times New Roman" w:eastAsia="Times New Roman" w:hAnsi="Times New Roman" w:cs="Times New Roman"/>
+          <w:color w:val="000000"/>
+          <w:sz w:val="24"/>
+          <w:szCs w:val="24"/>
+        </w:rPr>
+        <w:t xml:space="preserve"> curation, </w:t>
       </w:r>
       <w:r>
         <w:rPr>
@@ -642,7 +693,19 @@
           <w:sz w:val="24"/>
           <w:szCs w:val="24"/>
         </w:rPr>
-        <w:t>Edward J. Phlip</w:t>
+        <w:t xml:space="preserve">Edward J. </w:t>
+      </w:r>
+      <w:proofErr w:type="spellStart"/>
+      <w:r>
+        <w:rPr>
+          <w:rFonts w:ascii="Times New Roman" w:eastAsia="Times New Roman" w:hAnsi="Times New Roman" w:cs="Times New Roman"/>
+          <w:b/>
+          <w:bCs/>
+          <w:color w:val="000000"/>
+          <w:sz w:val="24"/>
+          <w:szCs w:val="24"/>
+        </w:rPr>
+        <w:t>Phlip</w:t>
       </w:r>
       <w:r>
         <w:rPr>
@@ -655,6 +718,7 @@
         </w:rPr>
         <w:t>s</w:t>
       </w:r>
+      <w:proofErr w:type="spellEnd"/>
       <w:r>
         <w:rPr>
           <w:rFonts w:ascii="Times New Roman" w:eastAsia="Times New Roman" w:hAnsi="Times New Roman" w:cs="Times New Roman"/>
@@ -671,7 +735,25 @@
           <w:sz w:val="24"/>
           <w:szCs w:val="24"/>
         </w:rPr>
-        <w:t xml:space="preserve"> Date curation, </w:t>
+        <w:t xml:space="preserve"> Dat</w:t>
+      </w:r>
+      <w:r>
+        <w:rPr>
+          <w:rFonts w:ascii="Times New Roman" w:eastAsia="Times New Roman" w:hAnsi="Times New Roman" w:cs="Times New Roman"/>
+          <w:color w:val="000000"/>
+          <w:sz w:val="24"/>
+          <w:szCs w:val="24"/>
+        </w:rPr>
+        <w:t>a</w:t>
+      </w:r>
+      <w:r>
+        <w:rPr>
+          <w:rFonts w:ascii="Times New Roman" w:eastAsia="Times New Roman" w:hAnsi="Times New Roman" w:cs="Times New Roman"/>
+          <w:color w:val="000000"/>
+          <w:sz w:val="24"/>
+          <w:szCs w:val="24"/>
+        </w:rPr>
+        <w:t xml:space="preserve"> curation, </w:t>
       </w:r>
       <w:r>
         <w:rPr>
@@ -727,7 +809,25 @@
           <w:sz w:val="24"/>
           <w:szCs w:val="24"/>
         </w:rPr>
-        <w:t xml:space="preserve"> Date curation, Writing – review &amp; editing</w:t>
+        <w:t xml:space="preserve"> Dat</w:t>
+      </w:r>
+      <w:r>
+        <w:rPr>
+          <w:rFonts w:ascii="Times New Roman" w:eastAsia="Times New Roman" w:hAnsi="Times New Roman" w:cs="Times New Roman"/>
+          <w:color w:val="000000"/>
+          <w:sz w:val="24"/>
+          <w:szCs w:val="24"/>
+        </w:rPr>
+        <w:t>a</w:t>
+      </w:r>
+      <w:r>
+        <w:rPr>
+          <w:rFonts w:ascii="Times New Roman" w:eastAsia="Times New Roman" w:hAnsi="Times New Roman" w:cs="Times New Roman"/>
+          <w:color w:val="000000"/>
+          <w:sz w:val="24"/>
+          <w:szCs w:val="24"/>
+        </w:rPr>
+        <w:t xml:space="preserve"> curation, Writing – review &amp; editing</w:t>
       </w:r>
       <w:r>
         <w:rPr>
@@ -765,7 +865,25 @@
           <w:sz w:val="24"/>
           <w:szCs w:val="24"/>
         </w:rPr>
-        <w:t xml:space="preserve"> Date curation, Writing – review &amp; editing</w:t>
+        <w:t xml:space="preserve"> Dat</w:t>
+      </w:r>
+      <w:r>
+        <w:rPr>
+          <w:rFonts w:ascii="Times New Roman" w:eastAsia="Times New Roman" w:hAnsi="Times New Roman" w:cs="Times New Roman"/>
+          <w:color w:val="000000"/>
+          <w:sz w:val="24"/>
+          <w:szCs w:val="24"/>
+        </w:rPr>
+        <w:t>a</w:t>
+      </w:r>
+      <w:r>
+        <w:rPr>
+          <w:rFonts w:ascii="Times New Roman" w:eastAsia="Times New Roman" w:hAnsi="Times New Roman" w:cs="Times New Roman"/>
+          <w:color w:val="000000"/>
+          <w:sz w:val="24"/>
+          <w:szCs w:val="24"/>
+        </w:rPr>
+        <w:t xml:space="preserve"> curation, Writing – review &amp; editing</w:t>
       </w:r>
       <w:r>
         <w:rPr>
@@ -872,8 +990,21 @@
           <w:sz w:val="24"/>
           <w:szCs w:val="24"/>
         </w:rPr>
-        <w:t>David Tomasko</w:t>
-      </w:r>
+        <w:t xml:space="preserve">David </w:t>
+      </w:r>
+      <w:proofErr w:type="spellStart"/>
+      <w:r>
+        <w:rPr>
+          <w:rFonts w:ascii="Times New Roman" w:eastAsia="Times New Roman" w:hAnsi="Times New Roman" w:cs="Times New Roman"/>
+          <w:b/>
+          <w:bCs/>
+          <w:color w:val="000000"/>
+          <w:sz w:val="24"/>
+          <w:szCs w:val="24"/>
+        </w:rPr>
+        <w:t>Tomasko</w:t>
+      </w:r>
+      <w:proofErr w:type="spellEnd"/>
       <w:r>
         <w:rPr>
           <w:rFonts w:ascii="Times New Roman" w:eastAsia="Times New Roman" w:hAnsi="Times New Roman" w:cs="Times New Roman"/>
@@ -979,7 +1110,25 @@
           <w:sz w:val="24"/>
           <w:szCs w:val="24"/>
         </w:rPr>
-        <w:t xml:space="preserve">Date curation, </w:t>
+        <w:t>Dat</w:t>
+      </w:r>
+      <w:r>
+        <w:rPr>
+          <w:rFonts w:ascii="Times New Roman" w:eastAsia="Times New Roman" w:hAnsi="Times New Roman" w:cs="Times New Roman"/>
+          <w:color w:val="000000"/>
+          <w:sz w:val="24"/>
+          <w:szCs w:val="24"/>
+        </w:rPr>
+        <w:t xml:space="preserve">a </w:t>
+      </w:r>
+      <w:r>
+        <w:rPr>
+          <w:rFonts w:ascii="Times New Roman" w:eastAsia="Times New Roman" w:hAnsi="Times New Roman" w:cs="Times New Roman"/>
+          <w:color w:val="000000"/>
+          <w:sz w:val="24"/>
+          <w:szCs w:val="24"/>
+        </w:rPr>
+        <w:t xml:space="preserve">curation, </w:t>
       </w:r>
       <w:r>
         <w:rPr>

</xml_diff>